<commit_message>
Adapt safe state description in functional and technical safety concept
</commit_message>
<xml_diff>
--- a/Submission_Editables/03_FunctionalSafetyConcept_LaneAssistance.docx
+++ b/Submission_Editables/03_FunctionalSafetyConcept_LaneAssistance.docx
@@ -21,7 +21,7 @@
           <w:noProof/>
         </w:rPr>
         <w:drawing>
-          <wp:anchor distT="0" distB="0" distL="114300" distR="114300" simplePos="0" relativeHeight="251658240" behindDoc="0" locked="0" layoutInCell="1" hidden="0" allowOverlap="1">
+          <wp:anchor distT="0" distB="0" distL="114300" distR="114300" simplePos="0" relativeHeight="251658240" behindDoc="0" locked="0" layoutInCell="1" hidden="0" allowOverlap="1" wp14:anchorId="35DB25C8" wp14:editId="33452FDD">
             <wp:simplePos x="0" y="0"/>
             <wp:positionH relativeFrom="margin">
               <wp:posOffset>-114299</wp:posOffset>
@@ -69,7 +69,7 @@
           <w:noProof/>
         </w:rPr>
         <w:drawing>
-          <wp:anchor distT="0" distB="0" distL="0" distR="0" simplePos="0" relativeHeight="251659264" behindDoc="0" locked="0" layoutInCell="1" hidden="0" allowOverlap="1">
+          <wp:anchor distT="0" distB="0" distL="0" distR="0" simplePos="0" relativeHeight="251659264" behindDoc="0" locked="0" layoutInCell="1" hidden="0" allowOverlap="1" wp14:anchorId="004A12B2" wp14:editId="34BBEF3C">
             <wp:simplePos x="0" y="0"/>
             <wp:positionH relativeFrom="margin">
               <wp:posOffset>4524375</wp:posOffset>
@@ -192,7 +192,19 @@
         <w:rPr>
           <w:b/>
         </w:rPr>
-        <w:t>1.0</w:t>
+        <w:t>1</w:t>
+      </w:r>
+      <w:r>
+        <w:rPr>
+          <w:b/>
+        </w:rPr>
+        <w:t>.</w:t>
+      </w:r>
+      <w:r>
+        <w:rPr>
+          <w:b/>
+        </w:rPr>
+        <w:t>1</w:t>
       </w:r>
     </w:p>
     <w:p>
@@ -238,7 +250,7 @@
           <w:noProof/>
         </w:rPr>
         <w:drawing>
-          <wp:inline distT="0" distB="0" distL="0" distR="0">
+          <wp:inline distT="0" distB="0" distL="0" distR="0" wp14:anchorId="28D5AFF6" wp14:editId="28CC2618">
             <wp:extent cx="5943600" cy="3009900"/>
             <wp:effectExtent l="0" t="0" r="0" b="0"/>
             <wp:docPr id="1" name="image2.jpg"/>
@@ -296,12 +308,12 @@
         <w:spacing w:before="480" w:after="180" w:line="240" w:lineRule="auto"/>
         <w:contextualSpacing w:val="0"/>
       </w:pPr>
-      <w:bookmarkStart w:id="6" w:name="_1t3h5sf" w:colFirst="0" w:colLast="0"/>
-      <w:bookmarkEnd w:id="6"/>
+      <w:bookmarkStart w:id="6" w:name="_Toc523201226"/>
       <w:r>
         <w:lastRenderedPageBreak/>
         <w:t>Document history</w:t>
       </w:r>
+      <w:bookmarkEnd w:id="6"/>
     </w:p>
     <w:tbl>
       <w:tblPr>
@@ -544,27 +556,19 @@
                 <w:szCs w:val="22"/>
               </w:rPr>
             </w:pPr>
-          </w:p>
-        </w:tc>
-        <w:tc>
-          <w:tcPr>
-            <w:tcW w:w="1275" w:type="dxa"/>
-          </w:tcPr>
-          <w:p>
-            <w:pPr>
-              <w:widowControl w:val="0"/>
-              <w:contextualSpacing w:val="0"/>
+            <w:r>
               <w:rPr>
                 <w:rFonts w:ascii="Calibri" w:eastAsia="Calibri" w:hAnsi="Calibri" w:cs="Calibri"/>
                 <w:sz w:val="22"/>
                 <w:szCs w:val="22"/>
               </w:rPr>
-            </w:pPr>
-          </w:p>
-        </w:tc>
-        <w:tc>
-          <w:tcPr>
-            <w:tcW w:w="2100" w:type="dxa"/>
+              <w:t>08/28/2018</w:t>
+            </w:r>
+          </w:p>
+        </w:tc>
+        <w:tc>
+          <w:tcPr>
+            <w:tcW w:w="1275" w:type="dxa"/>
           </w:tcPr>
           <w:p>
             <w:pPr>
@@ -576,29 +580,19 @@
                 <w:szCs w:val="22"/>
               </w:rPr>
             </w:pPr>
-          </w:p>
-        </w:tc>
-        <w:tc>
-          <w:tcPr>
-            <w:tcW w:w="4785" w:type="dxa"/>
-          </w:tcPr>
-          <w:p>
-            <w:pPr>
-              <w:widowControl w:val="0"/>
-              <w:contextualSpacing w:val="0"/>
+            <w:r>
               <w:rPr>
                 <w:rFonts w:ascii="Calibri" w:eastAsia="Calibri" w:hAnsi="Calibri" w:cs="Calibri"/>
                 <w:sz w:val="22"/>
                 <w:szCs w:val="22"/>
               </w:rPr>
-            </w:pPr>
-          </w:p>
-        </w:tc>
-      </w:tr>
-      <w:tr>
-        <w:tc>
-          <w:tcPr>
-            <w:tcW w:w="1470" w:type="dxa"/>
+              <w:t>1.1</w:t>
+            </w:r>
+          </w:p>
+        </w:tc>
+        <w:tc>
+          <w:tcPr>
+            <w:tcW w:w="2100" w:type="dxa"/>
           </w:tcPr>
           <w:p>
             <w:pPr>
@@ -610,27 +604,19 @@
                 <w:szCs w:val="22"/>
               </w:rPr>
             </w:pPr>
-          </w:p>
-        </w:tc>
-        <w:tc>
-          <w:tcPr>
-            <w:tcW w:w="1275" w:type="dxa"/>
-          </w:tcPr>
-          <w:p>
-            <w:pPr>
-              <w:widowControl w:val="0"/>
-              <w:contextualSpacing w:val="0"/>
+            <w:r>
               <w:rPr>
                 <w:rFonts w:ascii="Calibri" w:eastAsia="Calibri" w:hAnsi="Calibri" w:cs="Calibri"/>
                 <w:sz w:val="22"/>
                 <w:szCs w:val="22"/>
               </w:rPr>
-            </w:pPr>
-          </w:p>
-        </w:tc>
-        <w:tc>
-          <w:tcPr>
-            <w:tcW w:w="2100" w:type="dxa"/>
+              <w:t>[NOT_PUBLIC]</w:t>
+            </w:r>
+          </w:p>
+        </w:tc>
+        <w:tc>
+          <w:tcPr>
+            <w:tcW w:w="4785" w:type="dxa"/>
           </w:tcPr>
           <w:p>
             <w:pPr>
@@ -642,45 +628,31 @@
                 <w:szCs w:val="22"/>
               </w:rPr>
             </w:pPr>
-          </w:p>
-        </w:tc>
-        <w:tc>
-          <w:tcPr>
-            <w:tcW w:w="4785" w:type="dxa"/>
-          </w:tcPr>
-          <w:p>
-            <w:pPr>
-              <w:widowControl w:val="0"/>
-              <w:contextualSpacing w:val="0"/>
+            <w:r>
               <w:rPr>
                 <w:rFonts w:ascii="Calibri" w:eastAsia="Calibri" w:hAnsi="Calibri" w:cs="Calibri"/>
                 <w:sz w:val="22"/>
                 <w:szCs w:val="22"/>
               </w:rPr>
-            </w:pPr>
-          </w:p>
-        </w:tc>
-      </w:tr>
-      <w:tr>
-        <w:tc>
-          <w:tcPr>
-            <w:tcW w:w="1470" w:type="dxa"/>
-          </w:tcPr>
-          <w:p>
-            <w:pPr>
-              <w:widowControl w:val="0"/>
-              <w:contextualSpacing w:val="0"/>
+              <w:t>Adap</w:t>
+            </w:r>
+            <w:r>
               <w:rPr>
                 <w:rFonts w:ascii="Calibri" w:eastAsia="Calibri" w:hAnsi="Calibri" w:cs="Calibri"/>
                 <w:sz w:val="22"/>
                 <w:szCs w:val="22"/>
               </w:rPr>
-            </w:pPr>
-          </w:p>
-        </w:tc>
-        <w:tc>
-          <w:tcPr>
-            <w:tcW w:w="1275" w:type="dxa"/>
+              <w:t>t safe state description</w:t>
+            </w:r>
+            <w:bookmarkStart w:id="7" w:name="_GoBack"/>
+            <w:bookmarkEnd w:id="7"/>
+          </w:p>
+        </w:tc>
+      </w:tr>
+      <w:tr>
+        <w:tc>
+          <w:tcPr>
+            <w:tcW w:w="1470" w:type="dxa"/>
           </w:tcPr>
           <w:p>
             <w:pPr>
@@ -696,7 +668,7 @@
         </w:tc>
         <w:tc>
           <w:tcPr>
-            <w:tcW w:w="2100" w:type="dxa"/>
+            <w:tcW w:w="1275" w:type="dxa"/>
           </w:tcPr>
           <w:p>
             <w:pPr>
@@ -712,7 +684,7 @@
         </w:tc>
         <w:tc>
           <w:tcPr>
-            <w:tcW w:w="4785" w:type="dxa"/>
+            <w:tcW w:w="2100" w:type="dxa"/>
           </w:tcPr>
           <w:p>
             <w:pPr>
@@ -726,11 +698,9 @@
             </w:pPr>
           </w:p>
         </w:tc>
-      </w:tr>
-      <w:tr>
-        <w:tc>
-          <w:tcPr>
-            <w:tcW w:w="1470" w:type="dxa"/>
+        <w:tc>
+          <w:tcPr>
+            <w:tcW w:w="4785" w:type="dxa"/>
           </w:tcPr>
           <w:p>
             <w:pPr>
@@ -744,9 +714,11 @@
             </w:pPr>
           </w:p>
         </w:tc>
-        <w:tc>
-          <w:tcPr>
-            <w:tcW w:w="1275" w:type="dxa"/>
+      </w:tr>
+      <w:tr>
+        <w:tc>
+          <w:tcPr>
+            <w:tcW w:w="1470" w:type="dxa"/>
           </w:tcPr>
           <w:p>
             <w:pPr>
@@ -758,8 +730,90 @@
                 <w:szCs w:val="22"/>
               </w:rPr>
             </w:pPr>
-            <w:bookmarkStart w:id="7" w:name="_2s8eyo1" w:colFirst="0" w:colLast="0"/>
-            <w:bookmarkEnd w:id="7"/>
+          </w:p>
+        </w:tc>
+        <w:tc>
+          <w:tcPr>
+            <w:tcW w:w="1275" w:type="dxa"/>
+          </w:tcPr>
+          <w:p>
+            <w:pPr>
+              <w:widowControl w:val="0"/>
+              <w:contextualSpacing w:val="0"/>
+              <w:rPr>
+                <w:rFonts w:ascii="Calibri" w:eastAsia="Calibri" w:hAnsi="Calibri" w:cs="Calibri"/>
+                <w:sz w:val="22"/>
+                <w:szCs w:val="22"/>
+              </w:rPr>
+            </w:pPr>
+          </w:p>
+        </w:tc>
+        <w:tc>
+          <w:tcPr>
+            <w:tcW w:w="2100" w:type="dxa"/>
+          </w:tcPr>
+          <w:p>
+            <w:pPr>
+              <w:widowControl w:val="0"/>
+              <w:contextualSpacing w:val="0"/>
+              <w:rPr>
+                <w:rFonts w:ascii="Calibri" w:eastAsia="Calibri" w:hAnsi="Calibri" w:cs="Calibri"/>
+                <w:sz w:val="22"/>
+                <w:szCs w:val="22"/>
+              </w:rPr>
+            </w:pPr>
+          </w:p>
+        </w:tc>
+        <w:tc>
+          <w:tcPr>
+            <w:tcW w:w="4785" w:type="dxa"/>
+          </w:tcPr>
+          <w:p>
+            <w:pPr>
+              <w:widowControl w:val="0"/>
+              <w:contextualSpacing w:val="0"/>
+              <w:rPr>
+                <w:rFonts w:ascii="Calibri" w:eastAsia="Calibri" w:hAnsi="Calibri" w:cs="Calibri"/>
+                <w:sz w:val="22"/>
+                <w:szCs w:val="22"/>
+              </w:rPr>
+            </w:pPr>
+          </w:p>
+        </w:tc>
+      </w:tr>
+      <w:tr>
+        <w:tc>
+          <w:tcPr>
+            <w:tcW w:w="1470" w:type="dxa"/>
+          </w:tcPr>
+          <w:p>
+            <w:pPr>
+              <w:widowControl w:val="0"/>
+              <w:contextualSpacing w:val="0"/>
+              <w:rPr>
+                <w:rFonts w:ascii="Calibri" w:eastAsia="Calibri" w:hAnsi="Calibri" w:cs="Calibri"/>
+                <w:sz w:val="22"/>
+                <w:szCs w:val="22"/>
+              </w:rPr>
+            </w:pPr>
+          </w:p>
+        </w:tc>
+        <w:tc>
+          <w:tcPr>
+            <w:tcW w:w="1275" w:type="dxa"/>
+          </w:tcPr>
+          <w:p>
+            <w:pPr>
+              <w:widowControl w:val="0"/>
+              <w:contextualSpacing w:val="0"/>
+              <w:rPr>
+                <w:rFonts w:ascii="Calibri" w:eastAsia="Calibri" w:hAnsi="Calibri" w:cs="Calibri"/>
+                <w:sz w:val="22"/>
+                <w:szCs w:val="22"/>
+              </w:rPr>
+            </w:pPr>
+            <w:bookmarkStart w:id="8" w:name="_2s8eyo1" w:colFirst="0" w:colLast="0"/>
+            <w:bookmarkEnd w:id="8"/>
           </w:p>
         </w:tc>
         <w:tc>
@@ -803,11 +857,11 @@
         <w:spacing w:before="480" w:after="180" w:line="240" w:lineRule="auto"/>
         <w:contextualSpacing w:val="0"/>
       </w:pPr>
-      <w:bookmarkStart w:id="8" w:name="_ktt3lgighckp" w:colFirst="0" w:colLast="0"/>
-      <w:bookmarkEnd w:id="8"/>
+      <w:bookmarkStart w:id="9" w:name="_Toc523201227"/>
       <w:r>
         <w:t>Table of Contents</w:t>
       </w:r>
+      <w:bookmarkEnd w:id="9"/>
     </w:p>
     <w:sdt>
       <w:sdtPr>
@@ -821,10 +875,12 @@
       <w:sdtContent>
         <w:p>
           <w:pPr>
-            <w:spacing w:before="80" w:line="240" w:lineRule="auto"/>
+            <w:pStyle w:val="Verzeichnis1"/>
+            <w:tabs>
+              <w:tab w:val="right" w:leader="dot" w:pos="9350"/>
+            </w:tabs>
             <w:rPr>
-              <w:color w:val="1155CC"/>
-              <w:u w:val="single"/>
+              <w:noProof/>
             </w:rPr>
           </w:pPr>
           <w:r>
@@ -836,11 +892,11 @@
           <w:r>
             <w:fldChar w:fldCharType="separate"/>
           </w:r>
-          <w:hyperlink w:anchor="_1t3h5sf">
-            <w:r>
-              <w:rPr>
-                <w:color w:val="1155CC"/>
-                <w:u w:val="single"/>
+          <w:hyperlink w:anchor="_Toc523201226" w:history="1">
+            <w:r>
+              <w:rPr>
+                <w:rStyle w:val="Hyperlink"/>
+                <w:noProof/>
               </w:rPr>
               <w:t>Document history</w:t>
             </w:r>
@@ -848,17 +904,19 @@
         </w:p>
         <w:p>
           <w:pPr>
-            <w:spacing w:before="200" w:line="240" w:lineRule="auto"/>
+            <w:pStyle w:val="Verzeichnis1"/>
+            <w:tabs>
+              <w:tab w:val="right" w:leader="dot" w:pos="9350"/>
+            </w:tabs>
             <w:rPr>
-              <w:color w:val="1155CC"/>
-              <w:u w:val="single"/>
+              <w:noProof/>
             </w:rPr>
           </w:pPr>
-          <w:hyperlink w:anchor="_ktt3lgighckp">
-            <w:r>
-              <w:rPr>
-                <w:color w:val="1155CC"/>
-                <w:u w:val="single"/>
+          <w:hyperlink w:anchor="_Toc523201227" w:history="1">
+            <w:r>
+              <w:rPr>
+                <w:rStyle w:val="Hyperlink"/>
+                <w:noProof/>
               </w:rPr>
               <w:t>Table of Contents</w:t>
             </w:r>
@@ -866,17 +924,19 @@
         </w:p>
         <w:p>
           <w:pPr>
-            <w:spacing w:before="200" w:line="240" w:lineRule="auto"/>
+            <w:pStyle w:val="Verzeichnis1"/>
+            <w:tabs>
+              <w:tab w:val="right" w:leader="dot" w:pos="9350"/>
+            </w:tabs>
             <w:rPr>
-              <w:color w:val="1155CC"/>
-              <w:u w:val="single"/>
+              <w:noProof/>
             </w:rPr>
           </w:pPr>
-          <w:hyperlink w:anchor="_fulgh8sf1ocg">
-            <w:r>
-              <w:rPr>
-                <w:color w:val="1155CC"/>
-                <w:u w:val="single"/>
+          <w:hyperlink w:anchor="_Toc523201228" w:history="1">
+            <w:r>
+              <w:rPr>
+                <w:rStyle w:val="Hyperlink"/>
+                <w:noProof/>
               </w:rPr>
               <w:t>Purpose of the Functional Safety Concept</w:t>
             </w:r>
@@ -884,36 +944,39 @@
         </w:p>
         <w:p>
           <w:pPr>
-            <w:spacing w:before="200" w:line="240" w:lineRule="auto"/>
+            <w:pStyle w:val="Verzeichnis1"/>
+            <w:tabs>
+              <w:tab w:val="right" w:leader="dot" w:pos="9350"/>
+            </w:tabs>
             <w:rPr>
-              <w:color w:val="1155CC"/>
-              <w:u w:val="single"/>
+              <w:noProof/>
             </w:rPr>
           </w:pPr>
-          <w:hyperlink w:anchor="_757cx6xm46zb">
-            <w:r>
-              <w:rPr>
-                <w:color w:val="1155CC"/>
-                <w:u w:val="single"/>
-              </w:rPr>
-              <w:t>Inputs to the Functional Safety Analysis</w:t>
+          <w:hyperlink w:anchor="_Toc523201229" w:history="1">
+            <w:r>
+              <w:rPr>
+                <w:rStyle w:val="Hyperlink"/>
+                <w:noProof/>
+              </w:rPr>
+              <w:t>Inputs to the Functional Safety Concept</w:t>
             </w:r>
           </w:hyperlink>
         </w:p>
         <w:p>
           <w:pPr>
-            <w:spacing w:before="60" w:line="240" w:lineRule="auto"/>
-            <w:ind w:left="360"/>
+            <w:pStyle w:val="Verzeichnis2"/>
+            <w:tabs>
+              <w:tab w:val="right" w:leader="dot" w:pos="9350"/>
+            </w:tabs>
             <w:rPr>
-              <w:color w:val="1155CC"/>
-              <w:u w:val="single"/>
+              <w:noProof/>
             </w:rPr>
           </w:pPr>
-          <w:hyperlink w:anchor="_pi1c1upmo8jt">
-            <w:r>
-              <w:rPr>
-                <w:color w:val="1155CC"/>
-                <w:u w:val="single"/>
+          <w:hyperlink w:anchor="_Toc523201230" w:history="1">
+            <w:r>
+              <w:rPr>
+                <w:rStyle w:val="Hyperlink"/>
+                <w:noProof/>
               </w:rPr>
               <w:t>Safety goals from the Hazard Analysis and Risk Assessment</w:t>
             </w:r>
@@ -921,18 +984,19 @@
         </w:p>
         <w:p>
           <w:pPr>
-            <w:spacing w:before="60" w:line="240" w:lineRule="auto"/>
-            <w:ind w:left="360"/>
+            <w:pStyle w:val="Verzeichnis2"/>
+            <w:tabs>
+              <w:tab w:val="right" w:leader="dot" w:pos="9350"/>
+            </w:tabs>
             <w:rPr>
-              <w:color w:val="1155CC"/>
-              <w:u w:val="single"/>
+              <w:noProof/>
             </w:rPr>
           </w:pPr>
-          <w:hyperlink w:anchor="_s0p6ihti6jgk">
-            <w:r>
-              <w:rPr>
-                <w:color w:val="1155CC"/>
-                <w:u w:val="single"/>
+          <w:hyperlink w:anchor="_Toc523201231" w:history="1">
+            <w:r>
+              <w:rPr>
+                <w:rStyle w:val="Hyperlink"/>
+                <w:noProof/>
               </w:rPr>
               <w:t>Preliminary Architecture</w:t>
             </w:r>
@@ -940,18 +1004,19 @@
         </w:p>
         <w:p>
           <w:pPr>
-            <w:spacing w:before="60" w:line="240" w:lineRule="auto"/>
-            <w:ind w:left="720"/>
+            <w:pStyle w:val="Verzeichnis3"/>
+            <w:tabs>
+              <w:tab w:val="right" w:leader="dot" w:pos="9350"/>
+            </w:tabs>
             <w:rPr>
-              <w:color w:val="1155CC"/>
-              <w:u w:val="single"/>
+              <w:noProof/>
             </w:rPr>
           </w:pPr>
-          <w:hyperlink w:anchor="_cqb49updinx4">
-            <w:r>
-              <w:rPr>
-                <w:color w:val="1155CC"/>
-                <w:u w:val="single"/>
+          <w:hyperlink w:anchor="_Toc523201232" w:history="1">
+            <w:r>
+              <w:rPr>
+                <w:rStyle w:val="Hyperlink"/>
+                <w:noProof/>
               </w:rPr>
               <w:t>Description of architecture elements</w:t>
             </w:r>
@@ -959,17 +1024,19 @@
         </w:p>
         <w:p>
           <w:pPr>
-            <w:spacing w:before="200" w:line="240" w:lineRule="auto"/>
+            <w:pStyle w:val="Verzeichnis1"/>
+            <w:tabs>
+              <w:tab w:val="right" w:leader="dot" w:pos="9350"/>
+            </w:tabs>
             <w:rPr>
-              <w:color w:val="1155CC"/>
-              <w:u w:val="single"/>
+              <w:noProof/>
             </w:rPr>
           </w:pPr>
-          <w:hyperlink w:anchor="_mx8us8onanqo">
-            <w:r>
-              <w:rPr>
-                <w:color w:val="1155CC"/>
-                <w:u w:val="single"/>
+          <w:hyperlink w:anchor="_Toc523201233" w:history="1">
+            <w:r>
+              <w:rPr>
+                <w:rStyle w:val="Hyperlink"/>
+                <w:noProof/>
               </w:rPr>
               <w:t>Functional Safety Concept</w:t>
             </w:r>
@@ -977,18 +1044,19 @@
         </w:p>
         <w:p>
           <w:pPr>
-            <w:spacing w:before="60" w:line="240" w:lineRule="auto"/>
-            <w:ind w:left="360"/>
+            <w:pStyle w:val="Verzeichnis2"/>
+            <w:tabs>
+              <w:tab w:val="right" w:leader="dot" w:pos="9350"/>
+            </w:tabs>
             <w:rPr>
-              <w:color w:val="1155CC"/>
-              <w:u w:val="single"/>
+              <w:noProof/>
             </w:rPr>
           </w:pPr>
-          <w:hyperlink w:anchor="_mtn6qbhgsr36">
-            <w:r>
-              <w:rPr>
-                <w:color w:val="1155CC"/>
-                <w:u w:val="single"/>
+          <w:hyperlink w:anchor="_Toc523201234" w:history="1">
+            <w:r>
+              <w:rPr>
+                <w:rStyle w:val="Hyperlink"/>
+                <w:noProof/>
               </w:rPr>
               <w:t>Functional Safety Analysis</w:t>
             </w:r>
@@ -996,18 +1064,19 @@
         </w:p>
         <w:p>
           <w:pPr>
-            <w:spacing w:before="60" w:line="240" w:lineRule="auto"/>
-            <w:ind w:left="360"/>
+            <w:pStyle w:val="Verzeichnis2"/>
+            <w:tabs>
+              <w:tab w:val="right" w:leader="dot" w:pos="9350"/>
+            </w:tabs>
             <w:rPr>
-              <w:color w:val="1155CC"/>
-              <w:u w:val="single"/>
+              <w:noProof/>
             </w:rPr>
           </w:pPr>
-          <w:hyperlink w:anchor="_frlc9y84ede8">
-            <w:r>
-              <w:rPr>
-                <w:color w:val="1155CC"/>
-                <w:u w:val="single"/>
+          <w:hyperlink w:anchor="_Toc523201235" w:history="1">
+            <w:r>
+              <w:rPr>
+                <w:rStyle w:val="Hyperlink"/>
+                <w:noProof/>
               </w:rPr>
               <w:t>Functional Safety Requirements</w:t>
             </w:r>
@@ -1015,18 +1084,19 @@
         </w:p>
         <w:p>
           <w:pPr>
-            <w:spacing w:before="60" w:line="240" w:lineRule="auto"/>
-            <w:ind w:left="360"/>
+            <w:pStyle w:val="Verzeichnis2"/>
+            <w:tabs>
+              <w:tab w:val="right" w:leader="dot" w:pos="9350"/>
+            </w:tabs>
             <w:rPr>
-              <w:color w:val="1155CC"/>
-              <w:u w:val="single"/>
+              <w:noProof/>
             </w:rPr>
           </w:pPr>
-          <w:hyperlink w:anchor="_74udkdvf7nod">
-            <w:r>
-              <w:rPr>
-                <w:color w:val="1155CC"/>
-                <w:u w:val="single"/>
+          <w:hyperlink w:anchor="_Toc523201236" w:history="1">
+            <w:r>
+              <w:rPr>
+                <w:rStyle w:val="Hyperlink"/>
+                <w:noProof/>
               </w:rPr>
               <w:t>Refinement of the System Architecture</w:t>
             </w:r>
@@ -1034,27 +1104,41 @@
         </w:p>
         <w:p>
           <w:pPr>
-            <w:spacing w:before="60" w:line="240" w:lineRule="auto"/>
-            <w:ind w:left="360"/>
+            <w:pStyle w:val="Verzeichnis2"/>
+            <w:tabs>
+              <w:tab w:val="right" w:leader="dot" w:pos="9350"/>
+            </w:tabs>
             <w:rPr>
-              <w:color w:val="1155CC"/>
-              <w:u w:val="single"/>
+              <w:noProof/>
             </w:rPr>
           </w:pPr>
-          <w:hyperlink w:anchor="_g2lqf7kmbspk">
-            <w:r>
-              <w:rPr>
-                <w:color w:val="1155CC"/>
-                <w:u w:val="single"/>
-              </w:rPr>
-              <w:t>Allocation of Func</w:t>
-            </w:r>
-            <w:r>
-              <w:rPr>
-                <w:color w:val="1155CC"/>
-                <w:u w:val="single"/>
-              </w:rPr>
-              <w:t>tional Safety Requirements to Architecture Elements</w:t>
+          <w:hyperlink w:anchor="_Toc523201237" w:history="1">
+            <w:r>
+              <w:rPr>
+                <w:rStyle w:val="Hyperlink"/>
+                <w:noProof/>
+              </w:rPr>
+              <w:t>Allocation of Functional Safety Requirements to Architecture Elements</w:t>
+            </w:r>
+          </w:hyperlink>
+        </w:p>
+        <w:p>
+          <w:pPr>
+            <w:pStyle w:val="Verzeichnis2"/>
+            <w:tabs>
+              <w:tab w:val="right" w:leader="dot" w:pos="9350"/>
+            </w:tabs>
+            <w:rPr>
+              <w:noProof/>
+            </w:rPr>
+          </w:pPr>
+          <w:hyperlink w:anchor="_Toc523201238" w:history="1">
+            <w:r>
+              <w:rPr>
+                <w:rStyle w:val="Hyperlink"/>
+                <w:noProof/>
+              </w:rPr>
+              <w:t>Warning and Degradation Concept</w:t>
             </w:r>
           </w:hyperlink>
         </w:p>
@@ -1067,15 +1151,6 @@
               <w:u w:val="single"/>
             </w:rPr>
           </w:pPr>
-          <w:hyperlink w:anchor="_4w6r8buy4lrp">
-            <w:r>
-              <w:rPr>
-                <w:color w:val="1155CC"/>
-                <w:u w:val="single"/>
-              </w:rPr>
-              <w:t>Warning and Degradation Concept</w:t>
-            </w:r>
-          </w:hyperlink>
           <w:r>
             <w:fldChar w:fldCharType="end"/>
           </w:r>
@@ -1083,8 +1158,6 @@
       </w:sdtContent>
     </w:sdt>
     <w:p>
-      <w:bookmarkStart w:id="9" w:name="_fulgh8sf1ocg" w:colFirst="0" w:colLast="0"/>
-      <w:bookmarkEnd w:id="9"/>
       <w:r>
         <w:br w:type="page"/>
       </w:r>
@@ -1094,10 +1167,12 @@
         <w:pStyle w:val="berschrift1"/>
         <w:contextualSpacing w:val="0"/>
       </w:pPr>
+      <w:bookmarkStart w:id="10" w:name="_Toc523201228"/>
       <w:r>
         <w:lastRenderedPageBreak/>
         <w:t>Purpose of the Functional Safety Concept</w:t>
       </w:r>
+      <w:bookmarkEnd w:id="10"/>
     </w:p>
     <w:p>
       <w:pPr>
@@ -1129,25 +1204,22 @@
         <w:pStyle w:val="berschrift1"/>
         <w:contextualSpacing w:val="0"/>
       </w:pPr>
-      <w:bookmarkStart w:id="10" w:name="_757cx6xm46zb" w:colFirst="0" w:colLast="0"/>
-      <w:bookmarkEnd w:id="10"/>
+      <w:bookmarkStart w:id="11" w:name="_Toc523201229"/>
       <w:r>
-        <w:t>I</w:t>
+        <w:t>Inputs to the Functional Safety Concept</w:t>
       </w:r>
-      <w:r>
-        <w:t>nputs to the Functional Safety Concept</w:t>
-      </w:r>
+      <w:bookmarkEnd w:id="11"/>
     </w:p>
     <w:p>
       <w:pPr>
         <w:pStyle w:val="berschrift2"/>
         <w:contextualSpacing w:val="0"/>
       </w:pPr>
-      <w:bookmarkStart w:id="11" w:name="_pi1c1upmo8jt" w:colFirst="0" w:colLast="0"/>
-      <w:bookmarkEnd w:id="11"/>
+      <w:bookmarkStart w:id="12" w:name="_Toc523201230"/>
       <w:r>
         <w:t>Safety goals from the Hazard Analysis and Risk Assessment</w:t>
       </w:r>
+      <w:bookmarkEnd w:id="12"/>
     </w:p>
     <w:tbl>
       <w:tblPr>
@@ -1163,12 +1235,6 @@
           <w:insideV w:val="single" w:sz="8" w:space="0" w:color="000000"/>
         </w:tblBorders>
         <w:tblLayout w:type="fixed"/>
-        <w:tblCellMar>
-          <w:top w:w="0" w:type="dxa"/>
-          <w:left w:w="0" w:type="dxa"/>
-          <w:bottom w:w="0" w:type="dxa"/>
-          <w:right w:w="0" w:type="dxa"/>
-        </w:tblCellMar>
         <w:tblLook w:val="0600" w:firstRow="0" w:lastRow="0" w:firstColumn="0" w:lastColumn="0" w:noHBand="1" w:noVBand="1"/>
       </w:tblPr>
       <w:tblGrid>
@@ -1176,14 +1242,6 @@
         <w:gridCol w:w="7305"/>
       </w:tblGrid>
       <w:tr>
-        <w:tblPrEx>
-          <w:tblCellMar>
-            <w:top w:w="0" w:type="dxa"/>
-            <w:left w:w="0" w:type="dxa"/>
-            <w:bottom w:w="0" w:type="dxa"/>
-            <w:right w:w="0" w:type="dxa"/>
-          </w:tblCellMar>
-        </w:tblPrEx>
         <w:tc>
           <w:tcPr>
             <w:tcW w:w="2055" w:type="dxa"/>
@@ -1240,14 +1298,6 @@
         </w:tc>
       </w:tr>
       <w:tr>
-        <w:tblPrEx>
-          <w:tblCellMar>
-            <w:top w:w="0" w:type="dxa"/>
-            <w:left w:w="0" w:type="dxa"/>
-            <w:bottom w:w="0" w:type="dxa"/>
-            <w:right w:w="0" w:type="dxa"/>
-          </w:tblCellMar>
-        </w:tblPrEx>
         <w:tc>
           <w:tcPr>
             <w:tcW w:w="2055" w:type="dxa"/>
@@ -1296,14 +1346,6 @@
         </w:tc>
       </w:tr>
       <w:tr>
-        <w:tblPrEx>
-          <w:tblCellMar>
-            <w:top w:w="0" w:type="dxa"/>
-            <w:left w:w="0" w:type="dxa"/>
-            <w:bottom w:w="0" w:type="dxa"/>
-            <w:right w:w="0" w:type="dxa"/>
-          </w:tblCellMar>
-        </w:tblPrEx>
         <w:tc>
           <w:tcPr>
             <w:tcW w:w="2055" w:type="dxa"/>
@@ -1346,14 +1388,6 @@
         </w:tc>
       </w:tr>
       <w:tr>
-        <w:tblPrEx>
-          <w:tblCellMar>
-            <w:top w:w="0" w:type="dxa"/>
-            <w:left w:w="0" w:type="dxa"/>
-            <w:bottom w:w="0" w:type="dxa"/>
-            <w:right w:w="0" w:type="dxa"/>
-          </w:tblCellMar>
-        </w:tblPrEx>
         <w:tc>
           <w:tcPr>
             <w:tcW w:w="2055" w:type="dxa"/>
@@ -1396,14 +1430,6 @@
         </w:tc>
       </w:tr>
       <w:tr>
-        <w:tblPrEx>
-          <w:tblCellMar>
-            <w:top w:w="0" w:type="dxa"/>
-            <w:left w:w="0" w:type="dxa"/>
-            <w:bottom w:w="0" w:type="dxa"/>
-            <w:right w:w="0" w:type="dxa"/>
-          </w:tblCellMar>
-        </w:tblPrEx>
         <w:tc>
           <w:tcPr>
             <w:tcW w:w="2055" w:type="dxa"/>
@@ -1453,8 +1479,6 @@
           <w:szCs w:val="32"/>
         </w:rPr>
       </w:pPr>
-      <w:bookmarkStart w:id="12" w:name="_s0p6ihti6jgk" w:colFirst="0" w:colLast="0"/>
-      <w:bookmarkEnd w:id="12"/>
       <w:r>
         <w:br w:type="page"/>
       </w:r>
@@ -1464,6 +1488,7 @@
         <w:pStyle w:val="berschrift2"/>
         <w:contextualSpacing w:val="0"/>
       </w:pPr>
+      <w:bookmarkStart w:id="13" w:name="_Toc523201231"/>
       <w:r>
         <w:rPr>
           <w:b/>
@@ -1472,7 +1497,7 @@
         </w:rPr>
         <w:lastRenderedPageBreak/>
         <w:drawing>
-          <wp:anchor distT="0" distB="0" distL="114300" distR="114300" simplePos="0" relativeHeight="251660288" behindDoc="0" locked="0" layoutInCell="1" allowOverlap="1">
+          <wp:anchor distT="0" distB="0" distL="114300" distR="114300" simplePos="0" relativeHeight="251660288" behindDoc="0" locked="0" layoutInCell="1" allowOverlap="1" wp14:anchorId="203360BF" wp14:editId="6E133842">
             <wp:simplePos x="0" y="0"/>
             <wp:positionH relativeFrom="column">
               <wp:align>center</wp:align>
@@ -1530,17 +1555,18 @@
       <w:r>
         <w:t>Preliminary Architecture</w:t>
       </w:r>
+      <w:bookmarkEnd w:id="13"/>
     </w:p>
     <w:p>
       <w:pPr>
         <w:pStyle w:val="berschrift3"/>
         <w:contextualSpacing w:val="0"/>
       </w:pPr>
-      <w:bookmarkStart w:id="13" w:name="_cqb49updinx4" w:colFirst="0" w:colLast="0"/>
-      <w:bookmarkEnd w:id="13"/>
+      <w:bookmarkStart w:id="14" w:name="_Toc523201232"/>
       <w:r>
         <w:t>Description of architecture elements</w:t>
       </w:r>
+      <w:bookmarkEnd w:id="14"/>
     </w:p>
     <w:tbl>
       <w:tblPr>
@@ -1556,12 +1582,6 @@
           <w:insideV w:val="single" w:sz="8" w:space="0" w:color="000000"/>
         </w:tblBorders>
         <w:tblLayout w:type="fixed"/>
-        <w:tblCellMar>
-          <w:top w:w="0" w:type="dxa"/>
-          <w:left w:w="0" w:type="dxa"/>
-          <w:bottom w:w="0" w:type="dxa"/>
-          <w:right w:w="0" w:type="dxa"/>
-        </w:tblCellMar>
         <w:tblLook w:val="0600" w:firstRow="0" w:lastRow="0" w:firstColumn="0" w:lastColumn="0" w:noHBand="1" w:noVBand="1"/>
       </w:tblPr>
       <w:tblGrid>
@@ -1569,14 +1589,6 @@
         <w:gridCol w:w="5565"/>
       </w:tblGrid>
       <w:tr>
-        <w:tblPrEx>
-          <w:tblCellMar>
-            <w:top w:w="0" w:type="dxa"/>
-            <w:left w:w="0" w:type="dxa"/>
-            <w:bottom w:w="0" w:type="dxa"/>
-            <w:right w:w="0" w:type="dxa"/>
-          </w:tblCellMar>
-        </w:tblPrEx>
         <w:tc>
           <w:tcPr>
             <w:tcW w:w="3795" w:type="dxa"/>
@@ -1633,14 +1645,6 @@
         </w:tc>
       </w:tr>
       <w:tr>
-        <w:tblPrEx>
-          <w:tblCellMar>
-            <w:top w:w="0" w:type="dxa"/>
-            <w:left w:w="0" w:type="dxa"/>
-            <w:bottom w:w="0" w:type="dxa"/>
-            <w:right w:w="0" w:type="dxa"/>
-          </w:tblCellMar>
-        </w:tblPrEx>
         <w:tc>
           <w:tcPr>
             <w:tcW w:w="3795" w:type="dxa"/>
@@ -1683,14 +1687,6 @@
         </w:tc>
       </w:tr>
       <w:tr>
-        <w:tblPrEx>
-          <w:tblCellMar>
-            <w:top w:w="0" w:type="dxa"/>
-            <w:left w:w="0" w:type="dxa"/>
-            <w:bottom w:w="0" w:type="dxa"/>
-            <w:right w:w="0" w:type="dxa"/>
-          </w:tblCellMar>
-        </w:tblPrEx>
         <w:tc>
           <w:tcPr>
             <w:tcW w:w="3795" w:type="dxa"/>
@@ -1733,14 +1729,6 @@
         </w:tc>
       </w:tr>
       <w:tr>
-        <w:tblPrEx>
-          <w:tblCellMar>
-            <w:top w:w="0" w:type="dxa"/>
-            <w:left w:w="0" w:type="dxa"/>
-            <w:bottom w:w="0" w:type="dxa"/>
-            <w:right w:w="0" w:type="dxa"/>
-          </w:tblCellMar>
-        </w:tblPrEx>
         <w:tc>
           <w:tcPr>
             <w:tcW w:w="3795" w:type="dxa"/>
@@ -1783,14 +1771,6 @@
         </w:tc>
       </w:tr>
       <w:tr>
-        <w:tblPrEx>
-          <w:tblCellMar>
-            <w:top w:w="0" w:type="dxa"/>
-            <w:left w:w="0" w:type="dxa"/>
-            <w:bottom w:w="0" w:type="dxa"/>
-            <w:right w:w="0" w:type="dxa"/>
-          </w:tblCellMar>
-        </w:tblPrEx>
         <w:tc>
           <w:tcPr>
             <w:tcW w:w="3795" w:type="dxa"/>
@@ -1845,14 +1825,6 @@
         </w:tc>
       </w:tr>
       <w:tr>
-        <w:tblPrEx>
-          <w:tblCellMar>
-            <w:top w:w="0" w:type="dxa"/>
-            <w:left w:w="0" w:type="dxa"/>
-            <w:bottom w:w="0" w:type="dxa"/>
-            <w:right w:w="0" w:type="dxa"/>
-          </w:tblCellMar>
-        </w:tblPrEx>
         <w:tc>
           <w:tcPr>
             <w:tcW w:w="3795" w:type="dxa"/>
@@ -1896,14 +1868,6 @@
         </w:tc>
       </w:tr>
       <w:tr>
-        <w:tblPrEx>
-          <w:tblCellMar>
-            <w:top w:w="0" w:type="dxa"/>
-            <w:left w:w="0" w:type="dxa"/>
-            <w:bottom w:w="0" w:type="dxa"/>
-            <w:right w:w="0" w:type="dxa"/>
-          </w:tblCellMar>
-        </w:tblPrEx>
         <w:tc>
           <w:tcPr>
             <w:tcW w:w="3795" w:type="dxa"/>
@@ -1946,14 +1910,6 @@
         </w:tc>
       </w:tr>
       <w:tr>
-        <w:tblPrEx>
-          <w:tblCellMar>
-            <w:top w:w="0" w:type="dxa"/>
-            <w:left w:w="0" w:type="dxa"/>
-            <w:bottom w:w="0" w:type="dxa"/>
-            <w:right w:w="0" w:type="dxa"/>
-          </w:tblCellMar>
-        </w:tblPrEx>
         <w:tc>
           <w:tcPr>
             <w:tcW w:w="3795" w:type="dxa"/>
@@ -2004,11 +1960,13 @@
         <w:pStyle w:val="berschrift1"/>
         <w:contextualSpacing w:val="0"/>
       </w:pPr>
-      <w:bookmarkStart w:id="14" w:name="_v8l7qfui8b16" w:colFirst="0" w:colLast="0"/>
-      <w:bookmarkEnd w:id="14"/>
+      <w:bookmarkStart w:id="15" w:name="_v8l7qfui8b16" w:colFirst="0" w:colLast="0"/>
+      <w:bookmarkStart w:id="16" w:name="_Toc523201233"/>
+      <w:bookmarkEnd w:id="15"/>
       <w:r>
         <w:t>Functional Safety Concept</w:t>
       </w:r>
+      <w:bookmarkEnd w:id="16"/>
     </w:p>
     <w:p>
       <w:r>
@@ -2072,11 +2030,11 @@
         <w:pStyle w:val="berschrift2"/>
         <w:contextualSpacing w:val="0"/>
       </w:pPr>
-      <w:bookmarkStart w:id="15" w:name="_mtn6qbhgsr36" w:colFirst="0" w:colLast="0"/>
-      <w:bookmarkEnd w:id="15"/>
+      <w:bookmarkStart w:id="17" w:name="_Toc523201234"/>
       <w:r>
         <w:t>Functional Safety Analysis</w:t>
       </w:r>
+      <w:bookmarkEnd w:id="17"/>
     </w:p>
     <w:tbl>
       <w:tblPr>
@@ -2092,12 +2050,6 @@
           <w:insideV w:val="single" w:sz="8" w:space="0" w:color="000000"/>
         </w:tblBorders>
         <w:tblLayout w:type="fixed"/>
-        <w:tblCellMar>
-          <w:top w:w="0" w:type="dxa"/>
-          <w:left w:w="0" w:type="dxa"/>
-          <w:bottom w:w="0" w:type="dxa"/>
-          <w:right w:w="0" w:type="dxa"/>
-        </w:tblCellMar>
         <w:tblLook w:val="0600" w:firstRow="0" w:lastRow="0" w:firstColumn="0" w:lastColumn="0" w:noHBand="1" w:noVBand="1"/>
       </w:tblPr>
       <w:tblGrid>
@@ -2107,14 +2059,6 @@
         <w:gridCol w:w="2340"/>
       </w:tblGrid>
       <w:tr>
-        <w:tblPrEx>
-          <w:tblCellMar>
-            <w:top w:w="0" w:type="dxa"/>
-            <w:left w:w="0" w:type="dxa"/>
-            <w:bottom w:w="0" w:type="dxa"/>
-            <w:right w:w="0" w:type="dxa"/>
-          </w:tblCellMar>
-        </w:tblPrEx>
         <w:tc>
           <w:tcPr>
             <w:tcW w:w="2340" w:type="dxa"/>
@@ -2225,14 +2169,6 @@
         </w:tc>
       </w:tr>
       <w:tr>
-        <w:tblPrEx>
-          <w:tblCellMar>
-            <w:top w:w="0" w:type="dxa"/>
-            <w:left w:w="0" w:type="dxa"/>
-            <w:bottom w:w="0" w:type="dxa"/>
-            <w:right w:w="0" w:type="dxa"/>
-          </w:tblCellMar>
-        </w:tblPrEx>
         <w:tc>
           <w:tcPr>
             <w:tcW w:w="2340" w:type="dxa"/>
@@ -2269,10 +2205,7 @@
               <w:spacing w:line="240" w:lineRule="auto"/>
             </w:pPr>
             <w:r>
-              <w:t>Lane Departure Warning (LD</w:t>
-            </w:r>
-            <w:r>
-              <w:t>W) function shall apply an oscillating steering torque to provide the driver a haptic feedback</w:t>
+              <w:t>Lane Departure Warning (LDW) function shall apply an oscillating steering torque to provide the driver a haptic feedback</w:t>
             </w:r>
           </w:p>
         </w:tc>
@@ -2312,38 +2245,12 @@
               <w:spacing w:line="240" w:lineRule="auto"/>
             </w:pPr>
             <w:r>
-              <w:t>The lane departure warning</w:t>
-            </w:r>
-            <w:r>
-              <w:t xml:space="preserve"> </w:t>
-            </w:r>
-            <w:r>
-              <w:t>function applies an oscillating</w:t>
-            </w:r>
-            <w:r>
-              <w:t xml:space="preserve"> </w:t>
-            </w:r>
-            <w:r>
-              <w:t>torque with very high torque</w:t>
-            </w:r>
-            <w:r>
-              <w:t xml:space="preserve"> </w:t>
-            </w:r>
-            <w:r>
-              <w:t>amplitude (above limit)</w:t>
+              <w:t>The lane departure warning function applies an oscillating torque with very high torque amplitude (above limit)</w:t>
             </w:r>
           </w:p>
         </w:tc>
       </w:tr>
       <w:tr>
-        <w:tblPrEx>
-          <w:tblCellMar>
-            <w:top w:w="0" w:type="dxa"/>
-            <w:left w:w="0" w:type="dxa"/>
-            <w:bottom w:w="0" w:type="dxa"/>
-            <w:right w:w="0" w:type="dxa"/>
-          </w:tblCellMar>
-        </w:tblPrEx>
         <w:tc>
           <w:tcPr>
             <w:tcW w:w="2340" w:type="dxa"/>
@@ -2435,14 +2342,6 @@
         </w:tc>
       </w:tr>
       <w:tr>
-        <w:tblPrEx>
-          <w:tblCellMar>
-            <w:top w:w="0" w:type="dxa"/>
-            <w:left w:w="0" w:type="dxa"/>
-            <w:bottom w:w="0" w:type="dxa"/>
-            <w:right w:w="0" w:type="dxa"/>
-          </w:tblCellMar>
-        </w:tblPrEx>
         <w:tc>
           <w:tcPr>
             <w:tcW w:w="2340" w:type="dxa"/>
@@ -2553,18 +2452,15 @@
         <w:pStyle w:val="berschrift2"/>
         <w:contextualSpacing w:val="0"/>
       </w:pPr>
-      <w:bookmarkStart w:id="16" w:name="_frlc9y84ede8" w:colFirst="0" w:colLast="0"/>
-      <w:bookmarkEnd w:id="16"/>
+      <w:bookmarkStart w:id="18" w:name="_Toc523201235"/>
       <w:r>
         <w:t>Functional Safety Requirements</w:t>
       </w:r>
+      <w:bookmarkEnd w:id="18"/>
     </w:p>
     <w:p>
       <w:r>
-        <w:t>Lane Departure Wa</w:t>
-      </w:r>
-      <w:r>
-        <w:t>rning (LDW) Requirements:</w:t>
+        <w:t>Lane Departure Warning (LDW) Requirements:</w:t>
       </w:r>
     </w:p>
     <w:p/>
@@ -2582,12 +2478,6 @@
           <w:insideV w:val="single" w:sz="8" w:space="0" w:color="000000"/>
         </w:tblBorders>
         <w:tblLayout w:type="fixed"/>
-        <w:tblCellMar>
-          <w:top w:w="0" w:type="dxa"/>
-          <w:left w:w="0" w:type="dxa"/>
-          <w:bottom w:w="0" w:type="dxa"/>
-          <w:right w:w="0" w:type="dxa"/>
-        </w:tblCellMar>
         <w:tblLook w:val="0600" w:firstRow="0" w:lastRow="0" w:firstColumn="0" w:lastColumn="0" w:noHBand="1" w:noVBand="1"/>
       </w:tblPr>
       <w:tblGrid>
@@ -2598,14 +2488,6 @@
         <w:gridCol w:w="1920"/>
       </w:tblGrid>
       <w:tr>
-        <w:tblPrEx>
-          <w:tblCellMar>
-            <w:top w:w="0" w:type="dxa"/>
-            <w:left w:w="0" w:type="dxa"/>
-            <w:bottom w:w="0" w:type="dxa"/>
-            <w:right w:w="0" w:type="dxa"/>
-          </w:tblCellMar>
-        </w:tblPrEx>
         <w:tc>
           <w:tcPr>
             <w:tcW w:w="1530" w:type="dxa"/>
@@ -2743,14 +2625,6 @@
         </w:tc>
       </w:tr>
       <w:tr>
-        <w:tblPrEx>
-          <w:tblCellMar>
-            <w:top w:w="0" w:type="dxa"/>
-            <w:left w:w="0" w:type="dxa"/>
-            <w:bottom w:w="0" w:type="dxa"/>
-            <w:right w:w="0" w:type="dxa"/>
-          </w:tblCellMar>
-        </w:tblPrEx>
         <w:tc>
           <w:tcPr>
             <w:tcW w:w="1530" w:type="dxa"/>
@@ -2816,123 +2690,108 @@
               <w:rPr>
                 <w:lang w:val="en-US"/>
               </w:rPr>
-              <w:t xml:space="preserve">The </w:t>
+              <w:t xml:space="preserve">The lane </w:t>
             </w:r>
             <w:r>
               <w:rPr>
                 <w:lang w:val="en-US"/>
               </w:rPr>
-              <w:t xml:space="preserve">lane </w:t>
+              <w:t>assistance</w:t>
             </w:r>
             <w:r>
               <w:rPr>
                 <w:lang w:val="en-US"/>
               </w:rPr>
-              <w:t>assistance</w:t>
-            </w:r>
+              <w:t xml:space="preserve"> item shall ensure that the lane departure oscillating torque amplitude is below </w:t>
+            </w:r>
+            <w:proofErr w:type="spellStart"/>
             <w:r>
               <w:rPr>
                 <w:lang w:val="en-US"/>
               </w:rPr>
-              <w:t xml:space="preserve"> item</w:t>
-            </w:r>
-            <w:r>
-              <w:rPr>
-                <w:lang w:val="en-US"/>
-              </w:rPr>
-              <w:t xml:space="preserve"> shall ensure that the lane departure oscillating torque amplitude is below </w:t>
+              <w:t>Max_Torque_Amplitude</w:t>
+            </w:r>
+            <w:proofErr w:type="spellEnd"/>
+          </w:p>
+        </w:tc>
+        <w:tc>
+          <w:tcPr>
+            <w:tcW w:w="360" w:type="dxa"/>
+            <w:tcMar>
+              <w:top w:w="100" w:type="dxa"/>
+              <w:left w:w="100" w:type="dxa"/>
+              <w:bottom w:w="100" w:type="dxa"/>
+              <w:right w:w="100" w:type="dxa"/>
+            </w:tcMar>
+          </w:tcPr>
+          <w:p>
+            <w:pPr>
+              <w:widowControl w:val="0"/>
+              <w:spacing w:line="240" w:lineRule="auto"/>
+            </w:pPr>
+            <w:r>
+              <w:t>C</w:t>
+            </w:r>
+          </w:p>
+        </w:tc>
+        <w:tc>
+          <w:tcPr>
+            <w:tcW w:w="1245" w:type="dxa"/>
+            <w:tcMar>
+              <w:top w:w="100" w:type="dxa"/>
+              <w:left w:w="100" w:type="dxa"/>
+              <w:bottom w:w="100" w:type="dxa"/>
+              <w:right w:w="100" w:type="dxa"/>
+            </w:tcMar>
+          </w:tcPr>
+          <w:p>
+            <w:pPr>
+              <w:widowControl w:val="0"/>
+              <w:spacing w:line="240" w:lineRule="auto"/>
+            </w:pPr>
+            <w:r>
+              <w:t xml:space="preserve">50 </w:t>
             </w:r>
             <w:proofErr w:type="spellStart"/>
             <w:r>
-              <w:rPr>
-                <w:lang w:val="en-US"/>
-              </w:rPr>
-              <w:t>Max_Torque_Amplitude</w:t>
+              <w:t>ms</w:t>
             </w:r>
             <w:proofErr w:type="spellEnd"/>
           </w:p>
         </w:tc>
         <w:tc>
           <w:tcPr>
-            <w:tcW w:w="360" w:type="dxa"/>
-            <w:tcMar>
-              <w:top w:w="100" w:type="dxa"/>
-              <w:left w:w="100" w:type="dxa"/>
-              <w:bottom w:w="100" w:type="dxa"/>
-              <w:right w:w="100" w:type="dxa"/>
-            </w:tcMar>
-          </w:tcPr>
-          <w:p>
-            <w:pPr>
-              <w:widowControl w:val="0"/>
-              <w:spacing w:line="240" w:lineRule="auto"/>
-            </w:pPr>
-            <w:r>
-              <w:t>C</w:t>
-            </w:r>
-          </w:p>
-        </w:tc>
-        <w:tc>
-          <w:tcPr>
-            <w:tcW w:w="1245" w:type="dxa"/>
-            <w:tcMar>
-              <w:top w:w="100" w:type="dxa"/>
-              <w:left w:w="100" w:type="dxa"/>
-              <w:bottom w:w="100" w:type="dxa"/>
-              <w:right w:w="100" w:type="dxa"/>
-            </w:tcMar>
-          </w:tcPr>
-          <w:p>
-            <w:pPr>
-              <w:widowControl w:val="0"/>
-              <w:spacing w:line="240" w:lineRule="auto"/>
-            </w:pPr>
-            <w:r>
-              <w:t xml:space="preserve">50 </w:t>
+            <w:tcW w:w="1920" w:type="dxa"/>
+            <w:tcMar>
+              <w:top w:w="100" w:type="dxa"/>
+              <w:left w:w="100" w:type="dxa"/>
+              <w:bottom w:w="100" w:type="dxa"/>
+              <w:right w:w="100" w:type="dxa"/>
+            </w:tcMar>
+          </w:tcPr>
+          <w:p>
+            <w:pPr>
+              <w:widowControl w:val="0"/>
+              <w:spacing w:line="240" w:lineRule="auto"/>
+            </w:pPr>
+            <w:r>
+              <w:t xml:space="preserve">Set </w:t>
             </w:r>
             <w:proofErr w:type="spellStart"/>
             <w:r>
-              <w:t>ms</w:t>
+              <w:t>Final_Torque</w:t>
             </w:r>
             <w:proofErr w:type="spellEnd"/>
-          </w:p>
-        </w:tc>
-        <w:tc>
-          <w:tcPr>
-            <w:tcW w:w="1920" w:type="dxa"/>
-            <w:tcMar>
-              <w:top w:w="100" w:type="dxa"/>
-              <w:left w:w="100" w:type="dxa"/>
-              <w:bottom w:w="100" w:type="dxa"/>
-              <w:right w:w="100" w:type="dxa"/>
-            </w:tcMar>
-          </w:tcPr>
-          <w:p>
-            <w:pPr>
-              <w:widowControl w:val="0"/>
-              <w:spacing w:line="240" w:lineRule="auto"/>
-            </w:pPr>
-            <w:r>
-              <w:t>Lane Assistan</w:t>
-            </w:r>
-            <w:r>
-              <w:t>ce</w:t>
-            </w:r>
-            <w:r>
-              <w:t xml:space="preserve"> functionality deactivated</w:t>
+            <w:r>
+              <w:t xml:space="preserve"> to</w:t>
+            </w:r>
+            <w:r>
+              <w:t xml:space="preserve"> zero</w:t>
             </w:r>
           </w:p>
         </w:tc>
       </w:tr>
       <w:tr>
-        <w:tblPrEx>
-          <w:tblCellMar>
-            <w:top w:w="0" w:type="dxa"/>
-            <w:left w:w="0" w:type="dxa"/>
-            <w:bottom w:w="0" w:type="dxa"/>
-            <w:right w:w="0" w:type="dxa"/>
-          </w:tblCellMar>
-        </w:tblPrEx>
         <w:tc>
           <w:tcPr>
             <w:tcW w:w="1530" w:type="dxa"/>
@@ -2998,110 +2857,100 @@
               <w:rPr>
                 <w:lang w:val="en-US"/>
               </w:rPr>
-              <w:t xml:space="preserve">The </w:t>
+              <w:t xml:space="preserve">The lane </w:t>
             </w:r>
             <w:r>
               <w:rPr>
                 <w:lang w:val="en-US"/>
               </w:rPr>
-              <w:t xml:space="preserve">lane </w:t>
+              <w:t>assistance</w:t>
             </w:r>
             <w:r>
               <w:rPr>
                 <w:lang w:val="en-US"/>
               </w:rPr>
-              <w:t>assistance</w:t>
-            </w:r>
+              <w:t xml:space="preserve"> item shall ensure that the lane departure oscillating torque frequency is below </w:t>
+            </w:r>
+            <w:proofErr w:type="spellStart"/>
             <w:r>
               <w:rPr>
                 <w:lang w:val="en-US"/>
               </w:rPr>
-              <w:t xml:space="preserve"> item</w:t>
-            </w:r>
-            <w:r>
-              <w:rPr>
-                <w:lang w:val="en-US"/>
-              </w:rPr>
-              <w:t xml:space="preserve"> shall ensure that the lane departure oscillating torque frequency is below </w:t>
+              <w:t>Max_Torque_Frequency</w:t>
+            </w:r>
+            <w:proofErr w:type="spellEnd"/>
+          </w:p>
+        </w:tc>
+        <w:tc>
+          <w:tcPr>
+            <w:tcW w:w="360" w:type="dxa"/>
+            <w:tcMar>
+              <w:top w:w="100" w:type="dxa"/>
+              <w:left w:w="100" w:type="dxa"/>
+              <w:bottom w:w="100" w:type="dxa"/>
+              <w:right w:w="100" w:type="dxa"/>
+            </w:tcMar>
+          </w:tcPr>
+          <w:p>
+            <w:pPr>
+              <w:widowControl w:val="0"/>
+              <w:spacing w:line="240" w:lineRule="auto"/>
+            </w:pPr>
+            <w:r>
+              <w:t>C</w:t>
+            </w:r>
+          </w:p>
+        </w:tc>
+        <w:tc>
+          <w:tcPr>
+            <w:tcW w:w="1245" w:type="dxa"/>
+            <w:tcMar>
+              <w:top w:w="100" w:type="dxa"/>
+              <w:left w:w="100" w:type="dxa"/>
+              <w:bottom w:w="100" w:type="dxa"/>
+              <w:right w:w="100" w:type="dxa"/>
+            </w:tcMar>
+          </w:tcPr>
+          <w:p>
+            <w:pPr>
+              <w:widowControl w:val="0"/>
+              <w:spacing w:line="240" w:lineRule="auto"/>
+            </w:pPr>
+            <w:r>
+              <w:t xml:space="preserve">50 </w:t>
             </w:r>
             <w:proofErr w:type="spellStart"/>
             <w:r>
-              <w:rPr>
-                <w:lang w:val="en-US"/>
-              </w:rPr>
-              <w:t>Max_Torque_Frequency</w:t>
+              <w:t>ms</w:t>
             </w:r>
             <w:proofErr w:type="spellEnd"/>
           </w:p>
         </w:tc>
         <w:tc>
           <w:tcPr>
-            <w:tcW w:w="360" w:type="dxa"/>
-            <w:tcMar>
-              <w:top w:w="100" w:type="dxa"/>
-              <w:left w:w="100" w:type="dxa"/>
-              <w:bottom w:w="100" w:type="dxa"/>
-              <w:right w:w="100" w:type="dxa"/>
-            </w:tcMar>
-          </w:tcPr>
-          <w:p>
-            <w:pPr>
-              <w:widowControl w:val="0"/>
-              <w:spacing w:line="240" w:lineRule="auto"/>
-            </w:pPr>
-            <w:r>
-              <w:t>C</w:t>
-            </w:r>
-          </w:p>
-        </w:tc>
-        <w:tc>
-          <w:tcPr>
-            <w:tcW w:w="1245" w:type="dxa"/>
-            <w:tcMar>
-              <w:top w:w="100" w:type="dxa"/>
-              <w:left w:w="100" w:type="dxa"/>
-              <w:bottom w:w="100" w:type="dxa"/>
-              <w:right w:w="100" w:type="dxa"/>
-            </w:tcMar>
-          </w:tcPr>
-          <w:p>
-            <w:pPr>
-              <w:widowControl w:val="0"/>
-              <w:spacing w:line="240" w:lineRule="auto"/>
-            </w:pPr>
-            <w:r>
-              <w:t xml:space="preserve">50 </w:t>
+            <w:tcW w:w="1920" w:type="dxa"/>
+            <w:tcMar>
+              <w:top w:w="100" w:type="dxa"/>
+              <w:left w:w="100" w:type="dxa"/>
+              <w:bottom w:w="100" w:type="dxa"/>
+              <w:right w:w="100" w:type="dxa"/>
+            </w:tcMar>
+          </w:tcPr>
+          <w:p>
+            <w:pPr>
+              <w:widowControl w:val="0"/>
+              <w:spacing w:line="240" w:lineRule="auto"/>
+            </w:pPr>
+            <w:r>
+              <w:t xml:space="preserve">Set </w:t>
             </w:r>
             <w:proofErr w:type="spellStart"/>
             <w:r>
-              <w:t>ms</w:t>
+              <w:t>Final_Torque</w:t>
             </w:r>
             <w:proofErr w:type="spellEnd"/>
-          </w:p>
-        </w:tc>
-        <w:tc>
-          <w:tcPr>
-            <w:tcW w:w="1920" w:type="dxa"/>
-            <w:tcMar>
-              <w:top w:w="100" w:type="dxa"/>
-              <w:left w:w="100" w:type="dxa"/>
-              <w:bottom w:w="100" w:type="dxa"/>
-              <w:right w:w="100" w:type="dxa"/>
-            </w:tcMar>
-          </w:tcPr>
-          <w:p>
-            <w:pPr>
-              <w:widowControl w:val="0"/>
-              <w:spacing w:line="240" w:lineRule="auto"/>
-            </w:pPr>
-            <w:r>
-              <w:t>Lane Assistan</w:t>
-            </w:r>
-            <w:r>
-              <w:t>ce</w:t>
-            </w:r>
-            <w:r>
-              <w:t xml:space="preserve"> functionality deactivated</w:t>
+            <w:r>
+              <w:t xml:space="preserve"> to zero</w:t>
             </w:r>
           </w:p>
         </w:tc>
@@ -3129,12 +2978,6 @@
           <w:insideV w:val="single" w:sz="8" w:space="0" w:color="000000"/>
         </w:tblBorders>
         <w:tblLayout w:type="fixed"/>
-        <w:tblCellMar>
-          <w:top w:w="0" w:type="dxa"/>
-          <w:left w:w="0" w:type="dxa"/>
-          <w:bottom w:w="0" w:type="dxa"/>
-          <w:right w:w="0" w:type="dxa"/>
-        </w:tblCellMar>
         <w:tblLook w:val="0600" w:firstRow="0" w:lastRow="0" w:firstColumn="0" w:lastColumn="0" w:noHBand="1" w:noVBand="1"/>
       </w:tblPr>
       <w:tblGrid>
@@ -3143,14 +2986,6 @@
         <w:gridCol w:w="4005"/>
       </w:tblGrid>
       <w:tr>
-        <w:tblPrEx>
-          <w:tblCellMar>
-            <w:top w:w="0" w:type="dxa"/>
-            <w:left w:w="0" w:type="dxa"/>
-            <w:bottom w:w="0" w:type="dxa"/>
-            <w:right w:w="0" w:type="dxa"/>
-          </w:tblCellMar>
-        </w:tblPrEx>
         <w:tc>
           <w:tcPr>
             <w:tcW w:w="1530" w:type="dxa"/>
@@ -3264,14 +3099,6 @@
         </w:tc>
       </w:tr>
       <w:tr>
-        <w:tblPrEx>
-          <w:tblCellMar>
-            <w:top w:w="0" w:type="dxa"/>
-            <w:left w:w="0" w:type="dxa"/>
-            <w:bottom w:w="0" w:type="dxa"/>
-            <w:right w:w="0" w:type="dxa"/>
-          </w:tblCellMar>
-        </w:tblPrEx>
         <w:tc>
           <w:tcPr>
             <w:tcW w:w="1530" w:type="dxa"/>
@@ -3354,7 +3181,21 @@
               <w:spacing w:line="240" w:lineRule="auto"/>
             </w:pPr>
             <w:r>
-              <w:t xml:space="preserve">Verify the system turns off in time (50 </w:t>
+              <w:t xml:space="preserve">Verify the system </w:t>
+            </w:r>
+            <w:r>
+              <w:t xml:space="preserve">sets the </w:t>
+            </w:r>
+            <w:proofErr w:type="spellStart"/>
+            <w:r>
+              <w:t>Final_Torque</w:t>
+            </w:r>
+            <w:proofErr w:type="spellEnd"/>
+            <w:r>
+              <w:t xml:space="preserve"> to zero</w:t>
+            </w:r>
+            <w:r>
+              <w:t xml:space="preserve"> in time (50 </w:t>
             </w:r>
             <w:proofErr w:type="spellStart"/>
             <w:r>
@@ -3376,14 +3217,6 @@
         </w:tc>
       </w:tr>
       <w:tr>
-        <w:tblPrEx>
-          <w:tblCellMar>
-            <w:top w:w="0" w:type="dxa"/>
-            <w:left w:w="0" w:type="dxa"/>
-            <w:bottom w:w="0" w:type="dxa"/>
-            <w:right w:w="0" w:type="dxa"/>
-          </w:tblCellMar>
-        </w:tblPrEx>
         <w:tc>
           <w:tcPr>
             <w:tcW w:w="1530" w:type="dxa"/>
@@ -3466,7 +3299,21 @@
               <w:spacing w:line="240" w:lineRule="auto"/>
             </w:pPr>
             <w:r>
-              <w:t xml:space="preserve">Verify the system turns off in time (50 </w:t>
+              <w:t xml:space="preserve">Verify the system </w:t>
+            </w:r>
+            <w:r>
+              <w:t xml:space="preserve">sets the </w:t>
+            </w:r>
+            <w:proofErr w:type="spellStart"/>
+            <w:r>
+              <w:t>Final_Torque</w:t>
+            </w:r>
+            <w:proofErr w:type="spellEnd"/>
+            <w:r>
+              <w:t xml:space="preserve"> to zero</w:t>
+            </w:r>
+            <w:r>
+              <w:t xml:space="preserve"> in time (50 </w:t>
             </w:r>
             <w:proofErr w:type="spellStart"/>
             <w:r>
@@ -3510,12 +3357,6 @@
           <w:insideV w:val="single" w:sz="8" w:space="0" w:color="000000"/>
         </w:tblBorders>
         <w:tblLayout w:type="fixed"/>
-        <w:tblCellMar>
-          <w:top w:w="0" w:type="dxa"/>
-          <w:left w:w="0" w:type="dxa"/>
-          <w:bottom w:w="0" w:type="dxa"/>
-          <w:right w:w="0" w:type="dxa"/>
-        </w:tblCellMar>
         <w:tblLook w:val="0600" w:firstRow="0" w:lastRow="0" w:firstColumn="0" w:lastColumn="0" w:noHBand="1" w:noVBand="1"/>
       </w:tblPr>
       <w:tblGrid>
@@ -3526,14 +3367,6 @@
         <w:gridCol w:w="1920"/>
       </w:tblGrid>
       <w:tr>
-        <w:tblPrEx>
-          <w:tblCellMar>
-            <w:top w:w="0" w:type="dxa"/>
-            <w:left w:w="0" w:type="dxa"/>
-            <w:bottom w:w="0" w:type="dxa"/>
-            <w:right w:w="0" w:type="dxa"/>
-          </w:tblCellMar>
-        </w:tblPrEx>
         <w:tc>
           <w:tcPr>
             <w:tcW w:w="1530" w:type="dxa"/>
@@ -3671,14 +3504,6 @@
         </w:tc>
       </w:tr>
       <w:tr>
-        <w:tblPrEx>
-          <w:tblCellMar>
-            <w:top w:w="0" w:type="dxa"/>
-            <w:left w:w="0" w:type="dxa"/>
-            <w:bottom w:w="0" w:type="dxa"/>
-            <w:right w:w="0" w:type="dxa"/>
-          </w:tblCellMar>
-        </w:tblPrEx>
         <w:tc>
           <w:tcPr>
             <w:tcW w:w="1530" w:type="dxa"/>
@@ -3744,92 +3569,88 @@
               <w:rPr>
                 <w:lang w:val="en-US"/>
               </w:rPr>
-              <w:t xml:space="preserve">The </w:t>
-            </w:r>
+              <w:t xml:space="preserve">The lane assistance item shall ensure that the lane keeping assistance torque is applied for only </w:t>
+            </w:r>
+            <w:proofErr w:type="spellStart"/>
             <w:r>
               <w:rPr>
                 <w:lang w:val="en-US"/>
               </w:rPr>
-              <w:t>lane assistance item</w:t>
-            </w:r>
-            <w:r>
-              <w:rPr>
-                <w:lang w:val="en-US"/>
-              </w:rPr>
-              <w:t xml:space="preserve"> shall ensure that the lane keeping assistance torque is applied for only </w:t>
+              <w:t>Max_Duration</w:t>
+            </w:r>
+            <w:proofErr w:type="spellEnd"/>
+          </w:p>
+        </w:tc>
+        <w:tc>
+          <w:tcPr>
+            <w:tcW w:w="360" w:type="dxa"/>
+            <w:tcMar>
+              <w:top w:w="100" w:type="dxa"/>
+              <w:left w:w="100" w:type="dxa"/>
+              <w:bottom w:w="100" w:type="dxa"/>
+              <w:right w:w="100" w:type="dxa"/>
+            </w:tcMar>
+          </w:tcPr>
+          <w:p>
+            <w:pPr>
+              <w:widowControl w:val="0"/>
+              <w:spacing w:line="240" w:lineRule="auto"/>
+            </w:pPr>
+            <w:r>
+              <w:t>B</w:t>
+            </w:r>
+          </w:p>
+        </w:tc>
+        <w:tc>
+          <w:tcPr>
+            <w:tcW w:w="1245" w:type="dxa"/>
+            <w:tcMar>
+              <w:top w:w="100" w:type="dxa"/>
+              <w:left w:w="100" w:type="dxa"/>
+              <w:bottom w:w="100" w:type="dxa"/>
+              <w:right w:w="100" w:type="dxa"/>
+            </w:tcMar>
+          </w:tcPr>
+          <w:p>
+            <w:pPr>
+              <w:widowControl w:val="0"/>
+              <w:spacing w:line="240" w:lineRule="auto"/>
+            </w:pPr>
+            <w:r>
+              <w:t xml:space="preserve">500 </w:t>
             </w:r>
             <w:proofErr w:type="spellStart"/>
             <w:r>
-              <w:rPr>
-                <w:lang w:val="en-US"/>
-              </w:rPr>
-              <w:t>Max_Duration</w:t>
+              <w:t>ms</w:t>
             </w:r>
             <w:proofErr w:type="spellEnd"/>
           </w:p>
         </w:tc>
         <w:tc>
           <w:tcPr>
-            <w:tcW w:w="360" w:type="dxa"/>
-            <w:tcMar>
-              <w:top w:w="100" w:type="dxa"/>
-              <w:left w:w="100" w:type="dxa"/>
-              <w:bottom w:w="100" w:type="dxa"/>
-              <w:right w:w="100" w:type="dxa"/>
-            </w:tcMar>
-          </w:tcPr>
-          <w:p>
-            <w:pPr>
-              <w:widowControl w:val="0"/>
-              <w:spacing w:line="240" w:lineRule="auto"/>
-            </w:pPr>
-            <w:r>
-              <w:t>B</w:t>
-            </w:r>
-          </w:p>
-        </w:tc>
-        <w:tc>
-          <w:tcPr>
-            <w:tcW w:w="1245" w:type="dxa"/>
-            <w:tcMar>
-              <w:top w:w="100" w:type="dxa"/>
-              <w:left w:w="100" w:type="dxa"/>
-              <w:bottom w:w="100" w:type="dxa"/>
-              <w:right w:w="100" w:type="dxa"/>
-            </w:tcMar>
-          </w:tcPr>
-          <w:p>
-            <w:pPr>
-              <w:widowControl w:val="0"/>
-              <w:spacing w:line="240" w:lineRule="auto"/>
-            </w:pPr>
-            <w:r>
-              <w:t xml:space="preserve">500 </w:t>
+            <w:tcW w:w="1920" w:type="dxa"/>
+            <w:tcMar>
+              <w:top w:w="100" w:type="dxa"/>
+              <w:left w:w="100" w:type="dxa"/>
+              <w:bottom w:w="100" w:type="dxa"/>
+              <w:right w:w="100" w:type="dxa"/>
+            </w:tcMar>
+          </w:tcPr>
+          <w:p>
+            <w:pPr>
+              <w:widowControl w:val="0"/>
+              <w:spacing w:line="240" w:lineRule="auto"/>
+            </w:pPr>
+            <w:r>
+              <w:t xml:space="preserve">Set </w:t>
             </w:r>
             <w:proofErr w:type="spellStart"/>
             <w:r>
-              <w:t>ms</w:t>
+              <w:t>Final_Torque</w:t>
             </w:r>
             <w:proofErr w:type="spellEnd"/>
-          </w:p>
-        </w:tc>
-        <w:tc>
-          <w:tcPr>
-            <w:tcW w:w="1920" w:type="dxa"/>
-            <w:tcMar>
-              <w:top w:w="100" w:type="dxa"/>
-              <w:left w:w="100" w:type="dxa"/>
-              <w:bottom w:w="100" w:type="dxa"/>
-              <w:right w:w="100" w:type="dxa"/>
-            </w:tcMar>
-          </w:tcPr>
-          <w:p>
-            <w:pPr>
-              <w:widowControl w:val="0"/>
-              <w:spacing w:line="240" w:lineRule="auto"/>
-            </w:pPr>
-            <w:r>
-              <w:t>Lane Assistance functionality deactivated</w:t>
+            <w:r>
+              <w:t xml:space="preserve"> to zero</w:t>
             </w:r>
           </w:p>
         </w:tc>
@@ -3857,12 +3678,6 @@
           <w:insideV w:val="single" w:sz="8" w:space="0" w:color="000000"/>
         </w:tblBorders>
         <w:tblLayout w:type="fixed"/>
-        <w:tblCellMar>
-          <w:top w:w="0" w:type="dxa"/>
-          <w:left w:w="0" w:type="dxa"/>
-          <w:bottom w:w="0" w:type="dxa"/>
-          <w:right w:w="0" w:type="dxa"/>
-        </w:tblCellMar>
         <w:tblLook w:val="0600" w:firstRow="0" w:lastRow="0" w:firstColumn="0" w:lastColumn="0" w:noHBand="1" w:noVBand="1"/>
       </w:tblPr>
       <w:tblGrid>
@@ -3871,14 +3686,6 @@
         <w:gridCol w:w="4005"/>
       </w:tblGrid>
       <w:tr>
-        <w:tblPrEx>
-          <w:tblCellMar>
-            <w:top w:w="0" w:type="dxa"/>
-            <w:left w:w="0" w:type="dxa"/>
-            <w:bottom w:w="0" w:type="dxa"/>
-            <w:right w:w="0" w:type="dxa"/>
-          </w:tblCellMar>
-        </w:tblPrEx>
         <w:tc>
           <w:tcPr>
             <w:tcW w:w="1530" w:type="dxa"/>
@@ -3992,14 +3799,6 @@
         </w:tc>
       </w:tr>
       <w:tr>
-        <w:tblPrEx>
-          <w:tblCellMar>
-            <w:top w:w="0" w:type="dxa"/>
-            <w:left w:w="0" w:type="dxa"/>
-            <w:bottom w:w="0" w:type="dxa"/>
-            <w:right w:w="0" w:type="dxa"/>
-          </w:tblCellMar>
-        </w:tblPrEx>
         <w:tc>
           <w:tcPr>
             <w:tcW w:w="1530" w:type="dxa"/>
@@ -4082,7 +3881,21 @@
               <w:spacing w:line="240" w:lineRule="auto"/>
             </w:pPr>
             <w:r>
-              <w:t xml:space="preserve">Verify that the system does tun off in time (500 </w:t>
+              <w:t xml:space="preserve">Verify that the system </w:t>
+            </w:r>
+            <w:r>
+              <w:t xml:space="preserve">sets the </w:t>
+            </w:r>
+            <w:proofErr w:type="spellStart"/>
+            <w:r>
+              <w:t>Final_Torque</w:t>
+            </w:r>
+            <w:proofErr w:type="spellEnd"/>
+            <w:r>
+              <w:t xml:space="preserve"> to zero</w:t>
+            </w:r>
+            <w:r>
+              <w:t xml:space="preserve"> in time (500 </w:t>
             </w:r>
             <w:proofErr w:type="spellStart"/>
             <w:r>
@@ -4110,11 +3923,11 @@
         <w:pStyle w:val="berschrift2"/>
         <w:contextualSpacing w:val="0"/>
       </w:pPr>
-      <w:bookmarkStart w:id="17" w:name="_74udkdvf7nod" w:colFirst="0" w:colLast="0"/>
-      <w:bookmarkEnd w:id="17"/>
+      <w:bookmarkStart w:id="19" w:name="_Toc523201236"/>
       <w:r>
         <w:t>Refinement of the System Architecture</w:t>
       </w:r>
+      <w:bookmarkEnd w:id="19"/>
     </w:p>
     <w:p>
       <w:r>
@@ -4124,7 +3937,7 @@
           <w:color w:val="B7B7B7"/>
         </w:rPr>
         <w:drawing>
-          <wp:inline distT="0" distB="0" distL="0" distR="0">
+          <wp:inline distT="0" distB="0" distL="0" distR="0" wp14:anchorId="726227A5" wp14:editId="3A97E5E5">
             <wp:extent cx="5943600" cy="3343275"/>
             <wp:effectExtent l="0" t="0" r="0" b="9525"/>
             <wp:docPr id="5" name="Grafik 5"/>
@@ -4171,15 +3984,12 @@
         <w:pStyle w:val="berschrift2"/>
         <w:contextualSpacing w:val="0"/>
       </w:pPr>
-      <w:bookmarkStart w:id="18" w:name="_g2lqf7kmbspk" w:colFirst="0" w:colLast="0"/>
-      <w:bookmarkEnd w:id="18"/>
+      <w:bookmarkStart w:id="20" w:name="_Toc523201237"/>
       <w:r>
         <w:lastRenderedPageBreak/>
-        <w:t>Allocation of Functional Safety Requirement</w:t>
+        <w:t>Allocation of Functional Safety Requirements to Architecture Elements</w:t>
       </w:r>
-      <w:r>
-        <w:t>s to Architecture Elements</w:t>
-      </w:r>
+      <w:bookmarkEnd w:id="20"/>
     </w:p>
     <w:tbl>
       <w:tblPr>
@@ -4195,12 +4005,6 @@
           <w:insideV w:val="single" w:sz="8" w:space="0" w:color="000000"/>
         </w:tblBorders>
         <w:tblLayout w:type="fixed"/>
-        <w:tblCellMar>
-          <w:top w:w="0" w:type="dxa"/>
-          <w:left w:w="0" w:type="dxa"/>
-          <w:bottom w:w="0" w:type="dxa"/>
-          <w:right w:w="0" w:type="dxa"/>
-        </w:tblCellMar>
         <w:tblLook w:val="0600" w:firstRow="0" w:lastRow="0" w:firstColumn="0" w:lastColumn="0" w:noHBand="1" w:noVBand="1"/>
       </w:tblPr>
       <w:tblGrid>
@@ -4211,14 +4015,6 @@
         <w:gridCol w:w="1920"/>
       </w:tblGrid>
       <w:tr>
-        <w:tblPrEx>
-          <w:tblCellMar>
-            <w:top w:w="0" w:type="dxa"/>
-            <w:left w:w="0" w:type="dxa"/>
-            <w:bottom w:w="0" w:type="dxa"/>
-            <w:right w:w="0" w:type="dxa"/>
-          </w:tblCellMar>
-        </w:tblPrEx>
         <w:tc>
           <w:tcPr>
             <w:tcW w:w="1530" w:type="dxa"/>
@@ -4296,13 +4092,7 @@
               <w:rPr>
                 <w:b/>
               </w:rPr>
-              <w:t>Electronic Pow</w:t>
-            </w:r>
-            <w:r>
-              <w:rPr>
-                <w:b/>
-              </w:rPr>
-              <w:t>er Steering ECU</w:t>
+              <w:t>Electronic Power Steering ECU</w:t>
             </w:r>
           </w:p>
         </w:tc>
@@ -4362,14 +4152,6 @@
         </w:tc>
       </w:tr>
       <w:tr>
-        <w:tblPrEx>
-          <w:tblCellMar>
-            <w:top w:w="0" w:type="dxa"/>
-            <w:left w:w="0" w:type="dxa"/>
-            <w:bottom w:w="0" w:type="dxa"/>
-            <w:right w:w="0" w:type="dxa"/>
-          </w:tblCellMar>
-        </w:tblPrEx>
         <w:tc>
           <w:tcPr>
             <w:tcW w:w="1530" w:type="dxa"/>
@@ -4435,13 +4217,7 @@
               <w:rPr>
                 <w:lang w:val="en-US"/>
               </w:rPr>
-              <w:t>T</w:t>
-            </w:r>
-            <w:r>
-              <w:rPr>
-                <w:lang w:val="en-US"/>
-              </w:rPr>
-              <w:t xml:space="preserve">he electronic power steering ECU shall ensure that the lane departure oscillating torque amplitude is below </w:t>
+              <w:t xml:space="preserve">The electronic power steering ECU shall ensure that the lane departure oscillating torque amplitude is below </w:t>
             </w:r>
             <w:proofErr w:type="spellStart"/>
             <w:r>
@@ -4539,14 +4315,6 @@
         </w:tc>
       </w:tr>
       <w:tr>
-        <w:tblPrEx>
-          <w:tblCellMar>
-            <w:top w:w="0" w:type="dxa"/>
-            <w:left w:w="0" w:type="dxa"/>
-            <w:bottom w:w="0" w:type="dxa"/>
-            <w:right w:w="0" w:type="dxa"/>
-          </w:tblCellMar>
-        </w:tblPrEx>
         <w:tc>
           <w:tcPr>
             <w:tcW w:w="1530" w:type="dxa"/>
@@ -4710,14 +4478,6 @@
         </w:tc>
       </w:tr>
       <w:tr>
-        <w:tblPrEx>
-          <w:tblCellMar>
-            <w:top w:w="0" w:type="dxa"/>
-            <w:left w:w="0" w:type="dxa"/>
-            <w:bottom w:w="0" w:type="dxa"/>
-            <w:right w:w="0" w:type="dxa"/>
-          </w:tblCellMar>
-        </w:tblPrEx>
         <w:tc>
           <w:tcPr>
             <w:tcW w:w="1530" w:type="dxa"/>
@@ -4888,11 +4648,11 @@
         <w:pStyle w:val="berschrift2"/>
         <w:contextualSpacing w:val="0"/>
       </w:pPr>
-      <w:bookmarkStart w:id="19" w:name="_4w6r8buy4lrp" w:colFirst="0" w:colLast="0"/>
-      <w:bookmarkEnd w:id="19"/>
+      <w:bookmarkStart w:id="21" w:name="_Toc523201238"/>
       <w:r>
         <w:t>Warning and Degradation Concept</w:t>
       </w:r>
+      <w:bookmarkEnd w:id="21"/>
     </w:p>
     <w:tbl>
       <w:tblPr>
@@ -4908,12 +4668,6 @@
           <w:insideV w:val="single" w:sz="8" w:space="0" w:color="000000"/>
         </w:tblBorders>
         <w:tblLayout w:type="fixed"/>
-        <w:tblCellMar>
-          <w:top w:w="0" w:type="dxa"/>
-          <w:left w:w="0" w:type="dxa"/>
-          <w:bottom w:w="0" w:type="dxa"/>
-          <w:right w:w="0" w:type="dxa"/>
-        </w:tblCellMar>
         <w:tblLook w:val="0600" w:firstRow="0" w:lastRow="0" w:firstColumn="0" w:lastColumn="0" w:noHBand="1" w:noVBand="1"/>
       </w:tblPr>
       <w:tblGrid>
@@ -4924,14 +4678,6 @@
         <w:gridCol w:w="1872"/>
       </w:tblGrid>
       <w:tr>
-        <w:tblPrEx>
-          <w:tblCellMar>
-            <w:top w:w="0" w:type="dxa"/>
-            <w:left w:w="0" w:type="dxa"/>
-            <w:bottom w:w="0" w:type="dxa"/>
-            <w:right w:w="0" w:type="dxa"/>
-          </w:tblCellMar>
-        </w:tblPrEx>
         <w:tc>
           <w:tcPr>
             <w:tcW w:w="1872" w:type="dxa"/>
@@ -5069,14 +4815,6 @@
         </w:tc>
       </w:tr>
       <w:tr>
-        <w:tblPrEx>
-          <w:tblCellMar>
-            <w:top w:w="0" w:type="dxa"/>
-            <w:left w:w="0" w:type="dxa"/>
-            <w:bottom w:w="0" w:type="dxa"/>
-            <w:right w:w="0" w:type="dxa"/>
-          </w:tblCellMar>
-        </w:tblPrEx>
         <w:tc>
           <w:tcPr>
             <w:tcW w:w="1872" w:type="dxa"/>
@@ -5188,14 +4926,6 @@
         </w:tc>
       </w:tr>
       <w:tr>
-        <w:tblPrEx>
-          <w:tblCellMar>
-            <w:top w:w="0" w:type="dxa"/>
-            <w:left w:w="0" w:type="dxa"/>
-            <w:bottom w:w="0" w:type="dxa"/>
-            <w:right w:w="0" w:type="dxa"/>
-          </w:tblCellMar>
-        </w:tblPrEx>
         <w:tc>
           <w:tcPr>
             <w:tcW w:w="1872" w:type="dxa"/>
@@ -5254,8 +4984,6 @@
             <w:r>
               <w:t>Malfunction_03</w:t>
             </w:r>
-            <w:bookmarkStart w:id="20" w:name="_GoBack"/>
-            <w:bookmarkEnd w:id="20"/>
           </w:p>
         </w:tc>
         <w:tc>
@@ -6042,9 +5770,7 @@
       <w:tblStyleRowBandSize w:val="1"/>
       <w:tblStyleColBandSize w:val="1"/>
       <w:tblCellMar>
-        <w:top w:w="0" w:type="dxa"/>
         <w:left w:w="115" w:type="dxa"/>
-        <w:bottom w:w="0" w:type="dxa"/>
         <w:right w:w="115" w:type="dxa"/>
       </w:tblCellMar>
     </w:tblPr>
@@ -6073,12 +5799,6 @@
     <w:tblPr>
       <w:tblStyleRowBandSize w:val="1"/>
       <w:tblStyleColBandSize w:val="1"/>
-      <w:tblCellMar>
-        <w:top w:w="0" w:type="dxa"/>
-        <w:left w:w="0" w:type="dxa"/>
-        <w:bottom w:w="0" w:type="dxa"/>
-        <w:right w:w="0" w:type="dxa"/>
-      </w:tblCellMar>
     </w:tblPr>
   </w:style>
   <w:style w:type="table" w:customStyle="1" w:styleId="a1">
@@ -6086,12 +5806,6 @@
     <w:tblPr>
       <w:tblStyleRowBandSize w:val="1"/>
       <w:tblStyleColBandSize w:val="1"/>
-      <w:tblCellMar>
-        <w:top w:w="0" w:type="dxa"/>
-        <w:left w:w="0" w:type="dxa"/>
-        <w:bottom w:w="0" w:type="dxa"/>
-        <w:right w:w="0" w:type="dxa"/>
-      </w:tblCellMar>
     </w:tblPr>
   </w:style>
   <w:style w:type="table" w:customStyle="1" w:styleId="a2">
@@ -6099,12 +5813,6 @@
     <w:tblPr>
       <w:tblStyleRowBandSize w:val="1"/>
       <w:tblStyleColBandSize w:val="1"/>
-      <w:tblCellMar>
-        <w:top w:w="0" w:type="dxa"/>
-        <w:left w:w="0" w:type="dxa"/>
-        <w:bottom w:w="0" w:type="dxa"/>
-        <w:right w:w="0" w:type="dxa"/>
-      </w:tblCellMar>
     </w:tblPr>
   </w:style>
   <w:style w:type="table" w:customStyle="1" w:styleId="a3">
@@ -6112,12 +5820,6 @@
     <w:tblPr>
       <w:tblStyleRowBandSize w:val="1"/>
       <w:tblStyleColBandSize w:val="1"/>
-      <w:tblCellMar>
-        <w:top w:w="0" w:type="dxa"/>
-        <w:left w:w="0" w:type="dxa"/>
-        <w:bottom w:w="0" w:type="dxa"/>
-        <w:right w:w="0" w:type="dxa"/>
-      </w:tblCellMar>
     </w:tblPr>
   </w:style>
   <w:style w:type="table" w:customStyle="1" w:styleId="a4">
@@ -6125,12 +5827,6 @@
     <w:tblPr>
       <w:tblStyleRowBandSize w:val="1"/>
       <w:tblStyleColBandSize w:val="1"/>
-      <w:tblCellMar>
-        <w:top w:w="0" w:type="dxa"/>
-        <w:left w:w="0" w:type="dxa"/>
-        <w:bottom w:w="0" w:type="dxa"/>
-        <w:right w:w="0" w:type="dxa"/>
-      </w:tblCellMar>
     </w:tblPr>
   </w:style>
   <w:style w:type="table" w:customStyle="1" w:styleId="a5">
@@ -6138,12 +5834,6 @@
     <w:tblPr>
       <w:tblStyleRowBandSize w:val="1"/>
       <w:tblStyleColBandSize w:val="1"/>
-      <w:tblCellMar>
-        <w:top w:w="0" w:type="dxa"/>
-        <w:left w:w="0" w:type="dxa"/>
-        <w:bottom w:w="0" w:type="dxa"/>
-        <w:right w:w="0" w:type="dxa"/>
-      </w:tblCellMar>
     </w:tblPr>
   </w:style>
   <w:style w:type="table" w:customStyle="1" w:styleId="a6">
@@ -6151,12 +5841,6 @@
     <w:tblPr>
       <w:tblStyleRowBandSize w:val="1"/>
       <w:tblStyleColBandSize w:val="1"/>
-      <w:tblCellMar>
-        <w:top w:w="0" w:type="dxa"/>
-        <w:left w:w="0" w:type="dxa"/>
-        <w:bottom w:w="0" w:type="dxa"/>
-        <w:right w:w="0" w:type="dxa"/>
-      </w:tblCellMar>
     </w:tblPr>
   </w:style>
   <w:style w:type="table" w:customStyle="1" w:styleId="a7">
@@ -6164,12 +5848,6 @@
     <w:tblPr>
       <w:tblStyleRowBandSize w:val="1"/>
       <w:tblStyleColBandSize w:val="1"/>
-      <w:tblCellMar>
-        <w:top w:w="0" w:type="dxa"/>
-        <w:left w:w="0" w:type="dxa"/>
-        <w:bottom w:w="0" w:type="dxa"/>
-        <w:right w:w="0" w:type="dxa"/>
-      </w:tblCellMar>
     </w:tblPr>
   </w:style>
   <w:style w:type="table" w:customStyle="1" w:styleId="a8">
@@ -6177,13 +5855,56 @@
     <w:tblPr>
       <w:tblStyleRowBandSize w:val="1"/>
       <w:tblStyleColBandSize w:val="1"/>
-      <w:tblCellMar>
-        <w:top w:w="0" w:type="dxa"/>
-        <w:left w:w="0" w:type="dxa"/>
-        <w:bottom w:w="0" w:type="dxa"/>
-        <w:right w:w="0" w:type="dxa"/>
-      </w:tblCellMar>
     </w:tblPr>
+  </w:style>
+  <w:style w:type="paragraph" w:styleId="Verzeichnis1">
+    <w:name w:val="toc 1"/>
+    <w:basedOn w:val="Standard"/>
+    <w:next w:val="Standard"/>
+    <w:autoRedefine/>
+    <w:uiPriority w:val="39"/>
+    <w:unhideWhenUsed/>
+    <w:rsid w:val="001B797B"/>
+    <w:pPr>
+      <w:spacing w:after="100"/>
+    </w:pPr>
+  </w:style>
+  <w:style w:type="paragraph" w:styleId="Verzeichnis2">
+    <w:name w:val="toc 2"/>
+    <w:basedOn w:val="Standard"/>
+    <w:next w:val="Standard"/>
+    <w:autoRedefine/>
+    <w:uiPriority w:val="39"/>
+    <w:unhideWhenUsed/>
+    <w:rsid w:val="001B797B"/>
+    <w:pPr>
+      <w:spacing w:after="100"/>
+      <w:ind w:left="220"/>
+    </w:pPr>
+  </w:style>
+  <w:style w:type="paragraph" w:styleId="Verzeichnis3">
+    <w:name w:val="toc 3"/>
+    <w:basedOn w:val="Standard"/>
+    <w:next w:val="Standard"/>
+    <w:autoRedefine/>
+    <w:uiPriority w:val="39"/>
+    <w:unhideWhenUsed/>
+    <w:rsid w:val="001B797B"/>
+    <w:pPr>
+      <w:spacing w:after="100"/>
+      <w:ind w:left="440"/>
+    </w:pPr>
+  </w:style>
+  <w:style w:type="character" w:styleId="Hyperlink">
+    <w:name w:val="Hyperlink"/>
+    <w:basedOn w:val="Absatz-Standardschriftart"/>
+    <w:uiPriority w:val="99"/>
+    <w:unhideWhenUsed/>
+    <w:rsid w:val="001B797B"/>
+    <w:rPr>
+      <w:color w:val="0563C1" w:themeColor="hyperlink"/>
+      <w:u w:val="single"/>
+    </w:rPr>
   </w:style>
 </w:styles>
 </file>

</xml_diff>